<commit_message>
(feat) update fitur pada bagian pra penindakan, penindakan dan penambahan pasca penindakan beserta cetakan cetakannya
</commit_message>
<xml_diff>
--- a/resources/templates/Dokpenindakan/surat-bukti-penindakan.docx
+++ b/resources/templates/Dokpenindakan/surat-bukti-penindakan.docx
@@ -322,7 +322,7 @@
           <w:color w:val="000000" w:themeColor="text1"/>
           <w:lang w:eastAsia="zh-CN"/>
         </w:rPr>
-        <w:t>Nomor : SBP</w:t>
+        <w:t xml:space="preserve">Nomor : </w:t>
       </w:r>
       <w:r>
         <w:rPr>
@@ -330,77 +330,7 @@
           <w:color w:val="000000" w:themeColor="text1"/>
           <w:lang w:eastAsia="zh-CN"/>
         </w:rPr>
-        <w:t>-${no_</w:t>
-      </w:r>
-      <w:r>
-        <w:rPr>
-          <w:rFonts w:ascii="Arial" w:eastAsia="SimSun" w:hAnsi="Arial" w:cs="Arial"/>
-          <w:color w:val="000000" w:themeColor="text1"/>
-          <w:lang w:eastAsia="zh-CN"/>
-        </w:rPr>
-        <w:t>sbp</w:t>
-      </w:r>
-      <w:r>
-        <w:rPr>
-          <w:rFonts w:ascii="Arial" w:eastAsia="SimSun" w:hAnsi="Arial" w:cs="Arial"/>
-          <w:color w:val="000000" w:themeColor="text1"/>
-          <w:lang w:eastAsia="zh-CN"/>
-        </w:rPr>
-        <w:t>}</w:t>
-      </w:r>
-      <w:r>
-        <w:rPr>
-          <w:rFonts w:ascii="Arial" w:eastAsia="Times New Roman" w:hAnsi="Arial" w:cs="Arial"/>
-          <w:color w:val="000000" w:themeColor="text1"/>
-          <w:sz w:val="20"/>
-          <w:szCs w:val="20"/>
-        </w:rPr>
-        <w:t>/</w:t>
-      </w:r>
-      <w:r>
-        <w:rPr>
-          <w:rFonts w:ascii="Arial" w:eastAsia="Times New Roman" w:hAnsi="Arial" w:cs="Arial"/>
-          <w:color w:val="000000" w:themeColor="text1"/>
-          <w:sz w:val="20"/>
-          <w:szCs w:val="20"/>
-        </w:rPr>
-        <w:t>${skema_penindakan}</w:t>
-      </w:r>
-      <w:r>
-        <w:rPr>
-          <w:rFonts w:ascii="Arial" w:eastAsia="Times New Roman" w:hAnsi="Arial" w:cs="Arial"/>
-          <w:color w:val="000000" w:themeColor="text1"/>
-          <w:sz w:val="20"/>
-          <w:szCs w:val="20"/>
-        </w:rPr>
-        <w:t>/</w:t>
-      </w:r>
-      <w:r>
-        <w:rPr>
-          <w:rFonts w:ascii="Arial" w:eastAsia="Times New Roman" w:hAnsi="Arial" w:cs="Arial"/>
-          <w:color w:val="000000" w:themeColor="text1"/>
-          <w:sz w:val="20"/>
-          <w:szCs w:val="20"/>
-        </w:rPr>
-        <w:t>0204</w:t>
-      </w:r>
-      <w:r>
-        <w:rPr>
-          <w:rFonts w:ascii="Arial" w:eastAsia="Times New Roman" w:hAnsi="Arial" w:cs="Arial"/>
-          <w:color w:val="000000" w:themeColor="text1"/>
-          <w:sz w:val="20"/>
-          <w:szCs w:val="20"/>
-        </w:rPr>
-        <w:t>/</w:t>
-      </w:r>
-      <w:r>
-        <w:rPr>
-          <w:rFonts w:ascii="Arial" w:eastAsia="Times New Roman" w:hAnsi="Arial" w:cs="Arial"/>
-          <w:color w:val="000000" w:themeColor="text1"/>
-          <w:sz w:val="20"/>
-          <w:szCs w:val="20"/>
-        </w:rPr>
-        <w:t>${tahun_sekarang}</w:t>
+        <w:t>${formatSbp}</w:t>
       </w:r>
     </w:p>
     <w:p>
@@ -413,437 +343,1391 @@
         </w:rPr>
       </w:pPr>
     </w:p>
-    <w:p>
-      <w:pPr>
-        <w:numPr>
-          <w:ilvl w:val="0"/>
-          <w:numId w:val="1"/>
-        </w:numPr>
-        <w:ind w:left="284" w:hanging="284"/>
-        <w:jc w:val="both"/>
-        <w:rPr>
-          <w:rFonts w:ascii="Arial" w:eastAsia="SimSun" w:hAnsi="Arial" w:cs="Arial"/>
-          <w:color w:val="000000" w:themeColor="text1"/>
-          <w:sz w:val="20"/>
-          <w:lang w:eastAsia="zh-CN"/>
-        </w:rPr>
-      </w:pPr>
-      <w:r>
-        <w:rPr>
-          <w:rFonts w:ascii="Arial" w:eastAsia="SimSun" w:hAnsi="Arial" w:cs="Arial"/>
-          <w:color w:val="000000" w:themeColor="text1"/>
-          <w:sz w:val="20"/>
-          <w:lang w:eastAsia="zh-CN"/>
-        </w:rPr>
-        <w:t>Dasar penindakan, Surat Perintah Nomor :</w:t>
-      </w:r>
-      <w:r>
-        <w:rPr>
-          <w:rFonts w:ascii="Arial" w:eastAsia="SimSun" w:hAnsi="Arial" w:cs="Arial"/>
-          <w:color w:val="000000" w:themeColor="text1"/>
-          <w:sz w:val="20"/>
-          <w:lang w:eastAsia="zh-CN"/>
-        </w:rPr>
-        <w:t xml:space="preserve"> ${no_sprint}</w:t>
-      </w:r>
-    </w:p>
-    <w:p>
-      <w:pPr>
-        <w:numPr>
-          <w:ilvl w:val="0"/>
-          <w:numId w:val="1"/>
-        </w:numPr>
-        <w:ind w:left="284" w:hanging="284"/>
-        <w:rPr>
-          <w:rFonts w:ascii="Arial" w:eastAsia="SimSun" w:hAnsi="Arial" w:cs="Arial"/>
-          <w:color w:val="000000" w:themeColor="text1"/>
-          <w:sz w:val="20"/>
-          <w:lang w:eastAsia="zh-CN"/>
-        </w:rPr>
-      </w:pPr>
-      <w:r>
-        <w:rPr>
-          <w:rFonts w:ascii="Arial" w:eastAsia="SimSun" w:hAnsi="Arial" w:cs="Arial"/>
-          <w:color w:val="000000" w:themeColor="text1"/>
-          <w:sz w:val="20"/>
-          <w:lang w:eastAsia="zh-CN"/>
-        </w:rPr>
-        <w:t>Skema Penindakan  :</w:t>
-      </w:r>
-      <w:r>
-        <w:rPr>
-          <w:rFonts w:ascii="Arial" w:eastAsia="SimSun" w:hAnsi="Arial" w:cs="Arial"/>
-          <w:color w:val="000000" w:themeColor="text1"/>
-          <w:sz w:val="20"/>
-          <w:lang w:eastAsia="zh-CN"/>
-        </w:rPr>
-        <w:t xml:space="preserve"> </w:t>
-      </w:r>
-      <w:r>
-        <w:rPr>
-          <w:rFonts w:ascii="Arial" w:eastAsia="SimSun" w:hAnsi="Arial" w:cs="Arial"/>
-          <w:color w:val="000000" w:themeColor="text1"/>
-          <w:sz w:val="20"/>
-          <w:lang w:eastAsia="zh-CN"/>
-        </w:rPr>
-        <w:t>${skema_penindakan_bersama}</w:t>
-      </w:r>
-    </w:p>
-    <w:p>
-      <w:pPr>
-        <w:numPr>
-          <w:ilvl w:val="0"/>
-          <w:numId w:val="1"/>
-        </w:numPr>
-        <w:ind w:left="284" w:hanging="284"/>
-        <w:rPr>
-          <w:rFonts w:ascii="Arial" w:eastAsia="SimSun" w:hAnsi="Arial" w:cs="Arial"/>
-          <w:color w:val="000000" w:themeColor="text1"/>
-          <w:sz w:val="20"/>
-          <w:lang w:eastAsia="zh-CN"/>
-        </w:rPr>
-      </w:pPr>
-      <w:r>
-        <w:rPr>
-          <w:rFonts w:ascii="Arial" w:eastAsia="SimSun" w:hAnsi="Arial" w:cs="Arial"/>
-          <w:color w:val="000000" w:themeColor="text1"/>
-          <w:sz w:val="20"/>
-          <w:lang w:eastAsia="zh-CN"/>
-        </w:rPr>
-        <w:t>Telah dilaksanakan penindakan berupa :</w:t>
-      </w:r>
-    </w:p>
+    <w:tbl>
+      <w:tblPr>
+        <w:tblStyle w:val="KisiTabel"/>
+        <w:tblW w:w="9640" w:type="dxa"/>
+        <w:tblInd w:w="-147" w:type="dxa"/>
+        <w:tblBorders>
+          <w:top w:val="none" w:sz="0" w:space="0" w:color="auto"/>
+          <w:left w:val="none" w:sz="0" w:space="0" w:color="auto"/>
+          <w:bottom w:val="none" w:sz="0" w:space="0" w:color="auto"/>
+          <w:right w:val="none" w:sz="0" w:space="0" w:color="auto"/>
+          <w:insideH w:val="none" w:sz="0" w:space="0" w:color="auto"/>
+          <w:insideV w:val="none" w:sz="0" w:space="0" w:color="auto"/>
+        </w:tblBorders>
+        <w:tblLook w:val="04A0" w:firstRow="1" w:lastRow="0" w:firstColumn="1" w:lastColumn="0" w:noHBand="0" w:noVBand="1"/>
+      </w:tblPr>
+      <w:tblGrid>
+        <w:gridCol w:w="2269"/>
+        <w:gridCol w:w="283"/>
+        <w:gridCol w:w="1701"/>
+        <w:gridCol w:w="284"/>
+        <w:gridCol w:w="5103"/>
+      </w:tblGrid>
+      <w:tr>
+        <w:tc>
+          <w:tcPr>
+            <w:tcW w:w="4253" w:type="dxa"/>
+            <w:gridSpan w:val="3"/>
+          </w:tcPr>
+          <w:p>
+            <w:pPr>
+              <w:tabs>
+                <w:tab w:val="left" w:pos="6096"/>
+              </w:tabs>
+              <w:spacing w:line="276" w:lineRule="auto"/>
+              <w:jc w:val="both"/>
+              <w:rPr>
+                <w:rFonts w:ascii="Arial" w:eastAsia="SimSun" w:hAnsi="Arial" w:cs="Arial"/>
+                <w:color w:val="000000" w:themeColor="text1"/>
+                <w:sz w:val="20"/>
+                <w:szCs w:val="21"/>
+                <w:lang w:eastAsia="zh-CN"/>
+              </w:rPr>
+            </w:pPr>
+            <w:r>
+              <w:rPr>
+                <w:rFonts w:ascii="Arial" w:eastAsia="SimSun" w:hAnsi="Arial" w:cs="Arial"/>
+                <w:color w:val="000000" w:themeColor="text1"/>
+                <w:sz w:val="20"/>
+                <w:szCs w:val="21"/>
+                <w:lang w:eastAsia="zh-CN"/>
+              </w:rPr>
+              <w:t>1</w:t>
+            </w:r>
+            <w:r>
+              <w:rPr>
+                <w:rFonts w:ascii="Arial" w:eastAsia="SimSun" w:hAnsi="Arial" w:cs="Arial"/>
+                <w:color w:val="000000" w:themeColor="text1"/>
+                <w:sz w:val="20"/>
+                <w:szCs w:val="21"/>
+                <w:lang w:eastAsia="zh-CN"/>
+              </w:rPr>
+              <w:t xml:space="preserve">.   </w:t>
+            </w:r>
+            <w:r>
+              <w:rPr>
+                <w:rFonts w:ascii="Arial" w:eastAsia="SimSun" w:hAnsi="Arial" w:cs="Arial"/>
+                <w:color w:val="000000" w:themeColor="text1"/>
+                <w:sz w:val="20"/>
+                <w:lang w:eastAsia="zh-CN"/>
+              </w:rPr>
+              <w:t>Dasar penindakan, Surat Perintah Nomor</w:t>
+            </w:r>
+          </w:p>
+        </w:tc>
+        <w:tc>
+          <w:tcPr>
+            <w:tcW w:w="284" w:type="dxa"/>
+          </w:tcPr>
+          <w:p>
+            <w:pPr>
+              <w:tabs>
+                <w:tab w:val="left" w:pos="6096"/>
+              </w:tabs>
+              <w:spacing w:line="276" w:lineRule="auto"/>
+              <w:jc w:val="both"/>
+              <w:rPr>
+                <w:rFonts w:ascii="Arial" w:eastAsia="SimSun" w:hAnsi="Arial" w:cs="Arial"/>
+                <w:color w:val="000000" w:themeColor="text1"/>
+                <w:sz w:val="20"/>
+                <w:szCs w:val="21"/>
+                <w:lang w:eastAsia="zh-CN"/>
+              </w:rPr>
+            </w:pPr>
+            <w:r>
+              <w:rPr>
+                <w:rFonts w:ascii="Arial" w:eastAsia="SimSun" w:hAnsi="Arial" w:cs="Arial"/>
+                <w:color w:val="000000" w:themeColor="text1"/>
+                <w:sz w:val="20"/>
+                <w:szCs w:val="21"/>
+                <w:lang w:eastAsia="zh-CN"/>
+              </w:rPr>
+              <w:t>:</w:t>
+            </w:r>
+          </w:p>
+        </w:tc>
+        <w:tc>
+          <w:tcPr>
+            <w:tcW w:w="5103" w:type="dxa"/>
+          </w:tcPr>
+          <w:p>
+            <w:pPr>
+              <w:tabs>
+                <w:tab w:val="left" w:pos="6096"/>
+              </w:tabs>
+              <w:spacing w:line="276" w:lineRule="auto"/>
+              <w:ind w:left="-109"/>
+              <w:jc w:val="both"/>
+              <w:rPr>
+                <w:rFonts w:ascii="Arial" w:eastAsia="SimSun" w:hAnsi="Arial" w:cs="Arial"/>
+                <w:strike/>
+                <w:color w:val="000000" w:themeColor="text1"/>
+                <w:sz w:val="20"/>
+                <w:szCs w:val="21"/>
+                <w:lang w:eastAsia="zh-CN"/>
+              </w:rPr>
+            </w:pPr>
+            <w:r>
+              <w:rPr>
+                <w:rFonts w:ascii="Arial" w:eastAsia="SimSun" w:hAnsi="Arial" w:cs="Arial"/>
+                <w:color w:val="000000" w:themeColor="text1"/>
+                <w:sz w:val="20"/>
+                <w:szCs w:val="21"/>
+                <w:lang w:eastAsia="zh-CN"/>
+              </w:rPr>
+              <w:t>${</w:t>
+            </w:r>
+            <w:r>
+              <w:rPr>
+                <w:rFonts w:ascii="Arial" w:eastAsia="SimSun" w:hAnsi="Arial" w:cs="Arial"/>
+                <w:color w:val="000000" w:themeColor="text1"/>
+                <w:sz w:val="20"/>
+                <w:szCs w:val="21"/>
+                <w:lang w:eastAsia="zh-CN"/>
+              </w:rPr>
+              <w:t>formatPrint</w:t>
+            </w:r>
+            <w:r>
+              <w:rPr>
+                <w:rFonts w:ascii="Arial" w:eastAsia="SimSun" w:hAnsi="Arial" w:cs="Arial"/>
+                <w:color w:val="000000" w:themeColor="text1"/>
+                <w:sz w:val="20"/>
+                <w:szCs w:val="21"/>
+                <w:lang w:eastAsia="zh-CN"/>
+              </w:rPr>
+              <w:t>}</w:t>
+            </w:r>
+          </w:p>
+        </w:tc>
+      </w:tr>
+      <w:tr>
+        <w:tc>
+          <w:tcPr>
+            <w:tcW w:w="2269" w:type="dxa"/>
+          </w:tcPr>
+          <w:p>
+            <w:pPr>
+              <w:tabs>
+                <w:tab w:val="left" w:pos="6096"/>
+              </w:tabs>
+              <w:spacing w:line="276" w:lineRule="auto"/>
+              <w:jc w:val="both"/>
+              <w:rPr>
+                <w:rFonts w:ascii="Arial" w:eastAsia="SimSun" w:hAnsi="Arial" w:cs="Arial"/>
+                <w:color w:val="000000" w:themeColor="text1"/>
+                <w:sz w:val="20"/>
+                <w:szCs w:val="21"/>
+                <w:lang w:eastAsia="zh-CN"/>
+              </w:rPr>
+            </w:pPr>
+            <w:r>
+              <w:rPr>
+                <w:rFonts w:ascii="Arial" w:eastAsia="SimSun" w:hAnsi="Arial" w:cs="Arial"/>
+                <w:color w:val="000000" w:themeColor="text1"/>
+                <w:sz w:val="20"/>
+                <w:szCs w:val="21"/>
+                <w:lang w:eastAsia="zh-CN"/>
+              </w:rPr>
+              <w:t>2</w:t>
+            </w:r>
+            <w:r>
+              <w:rPr>
+                <w:rFonts w:ascii="Arial" w:eastAsia="SimSun" w:hAnsi="Arial" w:cs="Arial"/>
+                <w:color w:val="000000" w:themeColor="text1"/>
+                <w:sz w:val="20"/>
+                <w:szCs w:val="21"/>
+                <w:lang w:eastAsia="zh-CN"/>
+              </w:rPr>
+              <w:t xml:space="preserve">.   </w:t>
+            </w:r>
+            <w:r>
+              <w:rPr>
+                <w:rFonts w:ascii="Arial" w:eastAsia="SimSun" w:hAnsi="Arial" w:cs="Arial"/>
+                <w:color w:val="000000" w:themeColor="text1"/>
+                <w:sz w:val="20"/>
+                <w:szCs w:val="21"/>
+                <w:lang w:eastAsia="zh-CN"/>
+              </w:rPr>
+              <w:t>Skema Penindakan</w:t>
+            </w:r>
+            <w:r>
+              <w:rPr>
+                <w:rFonts w:ascii="Arial" w:eastAsia="SimSun" w:hAnsi="Arial" w:cs="Arial"/>
+                <w:color w:val="000000" w:themeColor="text1"/>
+                <w:sz w:val="20"/>
+                <w:szCs w:val="21"/>
+                <w:lang w:eastAsia="zh-CN"/>
+              </w:rPr>
+              <w:t xml:space="preserve"> </w:t>
+            </w:r>
+            <w:r>
+              <w:rPr>
+                <w:rFonts w:ascii="Arial" w:eastAsia="SimSun" w:hAnsi="Arial" w:cs="Arial"/>
+                <w:color w:val="000000" w:themeColor="text1"/>
+                <w:sz w:val="20"/>
+                <w:szCs w:val="21"/>
+                <w:lang w:eastAsia="zh-CN"/>
+              </w:rPr>
+              <w:t xml:space="preserve"> </w:t>
+            </w:r>
+          </w:p>
+        </w:tc>
+        <w:tc>
+          <w:tcPr>
+            <w:tcW w:w="283" w:type="dxa"/>
+          </w:tcPr>
+          <w:p>
+            <w:pPr>
+              <w:tabs>
+                <w:tab w:val="left" w:pos="6096"/>
+              </w:tabs>
+              <w:spacing w:line="276" w:lineRule="auto"/>
+              <w:jc w:val="both"/>
+              <w:rPr>
+                <w:rFonts w:ascii="Arial" w:eastAsia="SimSun" w:hAnsi="Arial" w:cs="Arial"/>
+                <w:color w:val="000000" w:themeColor="text1"/>
+                <w:sz w:val="20"/>
+                <w:szCs w:val="21"/>
+                <w:lang w:eastAsia="zh-CN"/>
+              </w:rPr>
+            </w:pPr>
+            <w:r>
+              <w:rPr>
+                <w:rFonts w:ascii="Arial" w:eastAsia="SimSun" w:hAnsi="Arial" w:cs="Arial"/>
+                <w:color w:val="000000" w:themeColor="text1"/>
+                <w:sz w:val="20"/>
+                <w:szCs w:val="21"/>
+                <w:lang w:eastAsia="zh-CN"/>
+              </w:rPr>
+              <w:t>:</w:t>
+            </w:r>
+          </w:p>
+        </w:tc>
+        <w:tc>
+          <w:tcPr>
+            <w:tcW w:w="7088" w:type="dxa"/>
+            <w:gridSpan w:val="3"/>
+          </w:tcPr>
+          <w:p>
+            <w:pPr>
+              <w:tabs>
+                <w:tab w:val="left" w:pos="6096"/>
+              </w:tabs>
+              <w:spacing w:line="276" w:lineRule="auto"/>
+              <w:ind w:left="-109"/>
+              <w:jc w:val="both"/>
+              <w:rPr>
+                <w:rFonts w:ascii="Arial" w:eastAsia="SimSun" w:hAnsi="Arial" w:cs="Arial"/>
+                <w:color w:val="000000" w:themeColor="text1"/>
+                <w:sz w:val="20"/>
+                <w:szCs w:val="21"/>
+                <w:lang w:eastAsia="zh-CN"/>
+              </w:rPr>
+            </w:pPr>
+            <w:r>
+              <w:rPr>
+                <w:rFonts w:ascii="Arial" w:eastAsia="SimSun" w:hAnsi="Arial" w:cs="Arial"/>
+                <w:color w:val="000000" w:themeColor="text1"/>
+                <w:sz w:val="20"/>
+                <w:szCs w:val="21"/>
+                <w:lang w:eastAsia="zh-CN"/>
+              </w:rPr>
+              <w:t>${</w:t>
+            </w:r>
+            <w:r>
+              <w:rPr>
+                <w:rFonts w:ascii="Arial" w:eastAsia="SimSun" w:hAnsi="Arial" w:cs="Arial"/>
+                <w:color w:val="000000" w:themeColor="text1"/>
+                <w:sz w:val="20"/>
+                <w:szCs w:val="21"/>
+                <w:lang w:eastAsia="zh-CN"/>
+              </w:rPr>
+              <w:t>skem</w:t>
+            </w:r>
+            <w:r>
+              <w:rPr>
+                <w:rFonts w:ascii="Arial" w:eastAsia="SimSun" w:hAnsi="Arial" w:cs="Arial"/>
+                <w:color w:val="000000" w:themeColor="text1"/>
+                <w:sz w:val="20"/>
+                <w:szCs w:val="21"/>
+                <w:lang w:eastAsia="zh-CN"/>
+              </w:rPr>
+              <w:t>_penindakan_sbp</w:t>
+            </w:r>
+            <w:r>
+              <w:rPr>
+                <w:rFonts w:ascii="Arial" w:eastAsia="SimSun" w:hAnsi="Arial" w:cs="Arial"/>
+                <w:color w:val="000000" w:themeColor="text1"/>
+                <w:sz w:val="20"/>
+                <w:szCs w:val="21"/>
+                <w:lang w:eastAsia="zh-CN"/>
+              </w:rPr>
+              <w:t>}</w:t>
+            </w:r>
+          </w:p>
+        </w:tc>
+      </w:tr>
+      <w:tr>
+        <w:tc>
+          <w:tcPr>
+            <w:tcW w:w="4253" w:type="dxa"/>
+            <w:gridSpan w:val="3"/>
+          </w:tcPr>
+          <w:p>
+            <w:pPr>
+              <w:tabs>
+                <w:tab w:val="left" w:pos="6096"/>
+              </w:tabs>
+              <w:spacing w:line="276" w:lineRule="auto"/>
+              <w:rPr>
+                <w:rFonts w:ascii="Arial" w:eastAsia="SimSun" w:hAnsi="Arial" w:cs="Arial"/>
+                <w:color w:val="000000" w:themeColor="text1"/>
+                <w:sz w:val="20"/>
+                <w:szCs w:val="21"/>
+                <w:lang w:eastAsia="zh-CN"/>
+              </w:rPr>
+            </w:pPr>
+            <w:r>
+              <w:rPr>
+                <w:rFonts w:ascii="Arial" w:eastAsia="SimSun" w:hAnsi="Arial" w:cs="Arial"/>
+                <w:color w:val="000000" w:themeColor="text1"/>
+                <w:sz w:val="20"/>
+                <w:szCs w:val="21"/>
+                <w:lang w:eastAsia="zh-CN"/>
+              </w:rPr>
+              <w:t>3</w:t>
+            </w:r>
+            <w:r>
+              <w:rPr>
+                <w:rFonts w:ascii="Arial" w:eastAsia="SimSun" w:hAnsi="Arial" w:cs="Arial"/>
+                <w:color w:val="000000" w:themeColor="text1"/>
+                <w:sz w:val="20"/>
+                <w:szCs w:val="21"/>
+                <w:lang w:eastAsia="zh-CN"/>
+              </w:rPr>
+              <w:t xml:space="preserve">.   </w:t>
+            </w:r>
+            <w:r>
+              <w:rPr>
+                <w:rFonts w:ascii="Arial" w:eastAsia="SimSun" w:hAnsi="Arial" w:cs="Arial"/>
+                <w:color w:val="000000" w:themeColor="text1"/>
+                <w:sz w:val="20"/>
+                <w:szCs w:val="21"/>
+                <w:lang w:eastAsia="zh-CN"/>
+              </w:rPr>
+              <w:t>Telah Dilaksanakan Penindakan Berupa</w:t>
+            </w:r>
+          </w:p>
+        </w:tc>
+        <w:tc>
+          <w:tcPr>
+            <w:tcW w:w="284" w:type="dxa"/>
+          </w:tcPr>
+          <w:p>
+            <w:pPr>
+              <w:tabs>
+                <w:tab w:val="left" w:pos="6096"/>
+              </w:tabs>
+              <w:spacing w:line="276" w:lineRule="auto"/>
+              <w:rPr>
+                <w:rFonts w:ascii="Arial" w:eastAsia="SimSun" w:hAnsi="Arial" w:cs="Arial"/>
+                <w:color w:val="000000" w:themeColor="text1"/>
+                <w:sz w:val="20"/>
+                <w:szCs w:val="21"/>
+                <w:lang w:eastAsia="zh-CN"/>
+              </w:rPr>
+            </w:pPr>
+            <w:r>
+              <w:rPr>
+                <w:rFonts w:ascii="Arial" w:eastAsia="SimSun" w:hAnsi="Arial" w:cs="Arial"/>
+                <w:color w:val="000000" w:themeColor="text1"/>
+                <w:sz w:val="20"/>
+                <w:szCs w:val="21"/>
+                <w:lang w:eastAsia="zh-CN"/>
+              </w:rPr>
+              <w:t>:</w:t>
+            </w:r>
+          </w:p>
+        </w:tc>
+        <w:tc>
+          <w:tcPr>
+            <w:tcW w:w="5103" w:type="dxa"/>
+          </w:tcPr>
+          <w:p>
+            <w:pPr>
+              <w:tabs>
+                <w:tab w:val="left" w:pos="6096"/>
+              </w:tabs>
+              <w:spacing w:line="276" w:lineRule="auto"/>
+              <w:ind w:left="-109"/>
+              <w:rPr>
+                <w:rFonts w:ascii="Arial" w:eastAsia="SimSun" w:hAnsi="Arial" w:cs="Arial"/>
+                <w:color w:val="000000" w:themeColor="text1"/>
+                <w:sz w:val="20"/>
+                <w:szCs w:val="21"/>
+                <w:lang w:eastAsia="zh-CN"/>
+              </w:rPr>
+            </w:pPr>
+          </w:p>
+        </w:tc>
+      </w:tr>
+      <w:tr>
+        <w:tc>
+          <w:tcPr>
+            <w:tcW w:w="2269" w:type="dxa"/>
+          </w:tcPr>
+          <w:p>
+            <w:pPr>
+              <w:tabs>
+                <w:tab w:val="left" w:pos="6096"/>
+              </w:tabs>
+              <w:spacing w:line="276" w:lineRule="auto"/>
+              <w:rPr>
+                <w:rFonts w:ascii="Arial" w:eastAsia="SimSun" w:hAnsi="Arial" w:cs="Arial"/>
+                <w:color w:val="000000" w:themeColor="text1"/>
+                <w:sz w:val="20"/>
+                <w:szCs w:val="21"/>
+                <w:lang w:eastAsia="zh-CN"/>
+              </w:rPr>
+            </w:pPr>
+            <w:r>
+              <w:rPr>
+                <w:rFonts w:ascii="Arial" w:eastAsia="SimSun" w:hAnsi="Arial" w:cs="Arial"/>
+                <w:color w:val="000000" w:themeColor="text1"/>
+                <w:sz w:val="20"/>
+                <w:szCs w:val="21"/>
+                <w:lang w:eastAsia="zh-CN"/>
+              </w:rPr>
+              <w:t xml:space="preserve">      Pemeriksaan</w:t>
+            </w:r>
+          </w:p>
+        </w:tc>
+        <w:tc>
+          <w:tcPr>
+            <w:tcW w:w="283" w:type="dxa"/>
+          </w:tcPr>
+          <w:p>
+            <w:pPr>
+              <w:tabs>
+                <w:tab w:val="left" w:pos="6096"/>
+              </w:tabs>
+              <w:spacing w:line="276" w:lineRule="auto"/>
+              <w:rPr>
+                <w:rFonts w:ascii="Arial" w:eastAsia="SimSun" w:hAnsi="Arial" w:cs="Arial"/>
+                <w:color w:val="000000" w:themeColor="text1"/>
+                <w:sz w:val="20"/>
+                <w:szCs w:val="21"/>
+                <w:lang w:eastAsia="zh-CN"/>
+              </w:rPr>
+            </w:pPr>
+            <w:r>
+              <w:rPr>
+                <w:rFonts w:ascii="Arial" w:eastAsia="SimSun" w:hAnsi="Arial" w:cs="Arial"/>
+                <w:color w:val="000000" w:themeColor="text1"/>
+                <w:sz w:val="20"/>
+                <w:szCs w:val="21"/>
+                <w:lang w:eastAsia="zh-CN"/>
+              </w:rPr>
+              <w:t>:</w:t>
+            </w:r>
+          </w:p>
+        </w:tc>
+        <w:tc>
+          <w:tcPr>
+            <w:tcW w:w="7088" w:type="dxa"/>
+            <w:gridSpan w:val="3"/>
+          </w:tcPr>
+          <w:p>
+            <w:pPr>
+              <w:tabs>
+                <w:tab w:val="left" w:pos="6096"/>
+              </w:tabs>
+              <w:spacing w:line="276" w:lineRule="auto"/>
+              <w:ind w:left="-109"/>
+              <w:rPr>
+                <w:rFonts w:ascii="Arial" w:eastAsia="SimSun" w:hAnsi="Arial" w:cs="Arial"/>
+                <w:color w:val="000000" w:themeColor="text1"/>
+                <w:sz w:val="20"/>
+                <w:szCs w:val="21"/>
+                <w:lang w:eastAsia="zh-CN"/>
+              </w:rPr>
+            </w:pPr>
+            <w:r>
+              <w:rPr>
+                <w:rFonts w:ascii="Arial" w:eastAsia="SimSun" w:hAnsi="Arial" w:cs="Arial"/>
+                <w:color w:val="000000" w:themeColor="text1"/>
+                <w:sz w:val="20"/>
+                <w:szCs w:val="21"/>
+                <w:lang w:eastAsia="zh-CN"/>
+              </w:rPr>
+              <w:t>${ba_pemeriksaan}</w:t>
+            </w:r>
+          </w:p>
+        </w:tc>
+      </w:tr>
+      <w:tr>
+        <w:tc>
+          <w:tcPr>
+            <w:tcW w:w="2269" w:type="dxa"/>
+          </w:tcPr>
+          <w:p>
+            <w:pPr>
+              <w:tabs>
+                <w:tab w:val="left" w:pos="6096"/>
+              </w:tabs>
+              <w:spacing w:line="276" w:lineRule="auto"/>
+              <w:rPr>
+                <w:rFonts w:ascii="Arial" w:eastAsia="SimSun" w:hAnsi="Arial" w:cs="Arial"/>
+                <w:color w:val="000000" w:themeColor="text1"/>
+                <w:sz w:val="20"/>
+                <w:szCs w:val="21"/>
+                <w:lang w:eastAsia="zh-CN"/>
+              </w:rPr>
+            </w:pPr>
+            <w:r>
+              <w:rPr>
+                <w:rFonts w:ascii="Arial" w:eastAsia="SimSun" w:hAnsi="Arial" w:cs="Arial"/>
+                <w:color w:val="000000" w:themeColor="text1"/>
+                <w:sz w:val="20"/>
+                <w:szCs w:val="21"/>
+                <w:lang w:eastAsia="zh-CN"/>
+              </w:rPr>
+              <w:t xml:space="preserve">      Penegahan</w:t>
+            </w:r>
+          </w:p>
+        </w:tc>
+        <w:tc>
+          <w:tcPr>
+            <w:tcW w:w="283" w:type="dxa"/>
+          </w:tcPr>
+          <w:p>
+            <w:pPr>
+              <w:tabs>
+                <w:tab w:val="left" w:pos="6096"/>
+              </w:tabs>
+              <w:spacing w:line="276" w:lineRule="auto"/>
+              <w:rPr>
+                <w:rFonts w:ascii="Arial" w:eastAsia="SimSun" w:hAnsi="Arial" w:cs="Arial"/>
+                <w:color w:val="000000" w:themeColor="text1"/>
+                <w:sz w:val="20"/>
+                <w:szCs w:val="21"/>
+                <w:lang w:eastAsia="zh-CN"/>
+              </w:rPr>
+            </w:pPr>
+            <w:r>
+              <w:rPr>
+                <w:rFonts w:ascii="Arial" w:eastAsia="SimSun" w:hAnsi="Arial" w:cs="Arial"/>
+                <w:color w:val="000000" w:themeColor="text1"/>
+                <w:sz w:val="20"/>
+                <w:szCs w:val="21"/>
+                <w:lang w:eastAsia="zh-CN"/>
+              </w:rPr>
+              <w:t>:</w:t>
+            </w:r>
+          </w:p>
+        </w:tc>
+        <w:tc>
+          <w:tcPr>
+            <w:tcW w:w="7088" w:type="dxa"/>
+            <w:gridSpan w:val="3"/>
+          </w:tcPr>
+          <w:p>
+            <w:pPr>
+              <w:tabs>
+                <w:tab w:val="left" w:pos="6096"/>
+              </w:tabs>
+              <w:spacing w:line="276" w:lineRule="auto"/>
+              <w:ind w:left="-109"/>
+              <w:rPr>
+                <w:rFonts w:ascii="Arial" w:eastAsia="SimSun" w:hAnsi="Arial" w:cs="Arial"/>
+                <w:color w:val="000000" w:themeColor="text1"/>
+                <w:sz w:val="20"/>
+                <w:szCs w:val="21"/>
+                <w:lang w:eastAsia="zh-CN"/>
+              </w:rPr>
+            </w:pPr>
+            <w:r>
+              <w:rPr>
+                <w:rFonts w:ascii="Arial" w:eastAsia="SimSun" w:hAnsi="Arial" w:cs="Arial"/>
+                <w:color w:val="000000" w:themeColor="text1"/>
+                <w:sz w:val="20"/>
+                <w:szCs w:val="21"/>
+                <w:lang w:eastAsia="zh-CN"/>
+              </w:rPr>
+              <w:t>${ba_penegahan}</w:t>
+            </w:r>
+          </w:p>
+        </w:tc>
+      </w:tr>
+      <w:tr>
+        <w:tc>
+          <w:tcPr>
+            <w:tcW w:w="2269" w:type="dxa"/>
+          </w:tcPr>
+          <w:p>
+            <w:pPr>
+              <w:tabs>
+                <w:tab w:val="left" w:pos="6096"/>
+              </w:tabs>
+              <w:spacing w:line="276" w:lineRule="auto"/>
+              <w:rPr>
+                <w:rFonts w:ascii="Arial" w:eastAsia="SimSun" w:hAnsi="Arial" w:cs="Arial"/>
+                <w:color w:val="000000" w:themeColor="text1"/>
+                <w:sz w:val="20"/>
+                <w:szCs w:val="21"/>
+                <w:lang w:eastAsia="zh-CN"/>
+              </w:rPr>
+            </w:pPr>
+            <w:r>
+              <w:rPr>
+                <w:rFonts w:ascii="Arial" w:eastAsia="SimSun" w:hAnsi="Arial" w:cs="Arial"/>
+                <w:color w:val="000000" w:themeColor="text1"/>
+                <w:sz w:val="20"/>
+                <w:szCs w:val="21"/>
+                <w:lang w:eastAsia="zh-CN"/>
+              </w:rPr>
+              <w:t xml:space="preserve">      </w:t>
+            </w:r>
+            <w:r>
+              <w:rPr>
+                <w:rFonts w:ascii="Arial" w:eastAsia="SimSun" w:hAnsi="Arial" w:cs="Arial"/>
+                <w:color w:val="000000" w:themeColor="text1"/>
+                <w:sz w:val="20"/>
+                <w:lang w:eastAsia="zh-CN"/>
+              </w:rPr>
+              <w:t>Penyegelan</w:t>
+            </w:r>
+          </w:p>
+        </w:tc>
+        <w:tc>
+          <w:tcPr>
+            <w:tcW w:w="283" w:type="dxa"/>
+          </w:tcPr>
+          <w:p>
+            <w:pPr>
+              <w:tabs>
+                <w:tab w:val="left" w:pos="6096"/>
+              </w:tabs>
+              <w:spacing w:line="276" w:lineRule="auto"/>
+              <w:rPr>
+                <w:rFonts w:ascii="Arial" w:eastAsia="SimSun" w:hAnsi="Arial" w:cs="Arial"/>
+                <w:color w:val="000000" w:themeColor="text1"/>
+                <w:sz w:val="20"/>
+                <w:szCs w:val="21"/>
+                <w:lang w:eastAsia="zh-CN"/>
+              </w:rPr>
+            </w:pPr>
+            <w:r>
+              <w:rPr>
+                <w:rFonts w:ascii="Arial" w:eastAsia="SimSun" w:hAnsi="Arial" w:cs="Arial"/>
+                <w:color w:val="000000" w:themeColor="text1"/>
+                <w:sz w:val="20"/>
+                <w:szCs w:val="21"/>
+                <w:lang w:eastAsia="zh-CN"/>
+              </w:rPr>
+              <w:t>:</w:t>
+            </w:r>
+          </w:p>
+        </w:tc>
+        <w:tc>
+          <w:tcPr>
+            <w:tcW w:w="7088" w:type="dxa"/>
+            <w:gridSpan w:val="3"/>
+          </w:tcPr>
+          <w:p>
+            <w:pPr>
+              <w:tabs>
+                <w:tab w:val="left" w:pos="6096"/>
+              </w:tabs>
+              <w:spacing w:line="276" w:lineRule="auto"/>
+              <w:ind w:left="-109"/>
+              <w:rPr>
+                <w:rFonts w:ascii="Arial" w:eastAsia="SimSun" w:hAnsi="Arial" w:cs="Arial"/>
+                <w:color w:val="000000" w:themeColor="text1"/>
+                <w:sz w:val="20"/>
+                <w:szCs w:val="21"/>
+                <w:lang w:eastAsia="zh-CN"/>
+              </w:rPr>
+            </w:pPr>
+            <w:r>
+              <w:rPr>
+                <w:rFonts w:ascii="Arial" w:eastAsia="SimSun" w:hAnsi="Arial" w:cs="Arial"/>
+                <w:color w:val="000000" w:themeColor="text1"/>
+                <w:sz w:val="20"/>
+                <w:szCs w:val="21"/>
+                <w:lang w:eastAsia="zh-CN"/>
+              </w:rPr>
+              <w:t>${ba_penyegelan}</w:t>
+            </w:r>
+          </w:p>
+        </w:tc>
+      </w:tr>
+      <w:tr>
+        <w:tc>
+          <w:tcPr>
+            <w:tcW w:w="2269" w:type="dxa"/>
+          </w:tcPr>
+          <w:p>
+            <w:pPr>
+              <w:tabs>
+                <w:tab w:val="left" w:pos="6096"/>
+              </w:tabs>
+              <w:spacing w:line="276" w:lineRule="auto"/>
+              <w:rPr>
+                <w:rFonts w:ascii="Arial" w:eastAsia="SimSun" w:hAnsi="Arial" w:cs="Arial"/>
+                <w:color w:val="000000" w:themeColor="text1"/>
+                <w:sz w:val="20"/>
+                <w:szCs w:val="21"/>
+                <w:lang w:eastAsia="zh-CN"/>
+              </w:rPr>
+            </w:pPr>
+            <w:r>
+              <w:rPr>
+                <w:rFonts w:ascii="Arial" w:eastAsia="SimSun" w:hAnsi="Arial" w:cs="Arial"/>
+                <w:color w:val="000000" w:themeColor="text1"/>
+                <w:sz w:val="20"/>
+                <w:szCs w:val="21"/>
+                <w:lang w:eastAsia="zh-CN"/>
+              </w:rPr>
+              <w:t xml:space="preserve">     </w:t>
+            </w:r>
+            <w:r>
+              <w:rPr>
+                <w:rFonts w:ascii="Arial" w:eastAsia="SimSun" w:hAnsi="Arial" w:cs="Arial"/>
+                <w:color w:val="000000" w:themeColor="text1"/>
+                <w:sz w:val="20"/>
+                <w:szCs w:val="21"/>
+                <w:lang w:eastAsia="zh-CN"/>
+              </w:rPr>
+              <w:t xml:space="preserve"> </w:t>
+            </w:r>
+            <w:r>
+              <w:rPr>
+                <w:rFonts w:ascii="Arial" w:eastAsia="SimSun" w:hAnsi="Arial" w:cs="Arial"/>
+                <w:color w:val="000000" w:themeColor="text1"/>
+                <w:sz w:val="20"/>
+                <w:lang w:eastAsia="zh-CN"/>
+              </w:rPr>
+              <w:t>Tindakan lain</w:t>
+            </w:r>
+          </w:p>
+        </w:tc>
+        <w:tc>
+          <w:tcPr>
+            <w:tcW w:w="283" w:type="dxa"/>
+          </w:tcPr>
+          <w:p>
+            <w:pPr>
+              <w:tabs>
+                <w:tab w:val="left" w:pos="6096"/>
+              </w:tabs>
+              <w:spacing w:line="276" w:lineRule="auto"/>
+              <w:rPr>
+                <w:rFonts w:ascii="Arial" w:eastAsia="SimSun" w:hAnsi="Arial" w:cs="Arial"/>
+                <w:color w:val="000000" w:themeColor="text1"/>
+                <w:sz w:val="20"/>
+                <w:szCs w:val="21"/>
+                <w:lang w:eastAsia="zh-CN"/>
+              </w:rPr>
+            </w:pPr>
+            <w:r>
+              <w:rPr>
+                <w:rFonts w:ascii="Arial" w:eastAsia="SimSun" w:hAnsi="Arial" w:cs="Arial"/>
+                <w:color w:val="000000" w:themeColor="text1"/>
+                <w:sz w:val="20"/>
+                <w:szCs w:val="21"/>
+                <w:lang w:eastAsia="zh-CN"/>
+              </w:rPr>
+              <w:t>:</w:t>
+            </w:r>
+          </w:p>
+        </w:tc>
+        <w:tc>
+          <w:tcPr>
+            <w:tcW w:w="7088" w:type="dxa"/>
+            <w:gridSpan w:val="3"/>
+          </w:tcPr>
+          <w:p>
+            <w:pPr>
+              <w:tabs>
+                <w:tab w:val="left" w:pos="6096"/>
+              </w:tabs>
+              <w:spacing w:line="276" w:lineRule="auto"/>
+              <w:ind w:left="-109"/>
+              <w:rPr>
+                <w:rFonts w:ascii="Arial" w:eastAsia="SimSun" w:hAnsi="Arial" w:cs="Arial"/>
+                <w:color w:val="000000" w:themeColor="text1"/>
+                <w:sz w:val="20"/>
+                <w:szCs w:val="21"/>
+                <w:lang w:eastAsia="zh-CN"/>
+              </w:rPr>
+            </w:pPr>
+            <w:r>
+              <w:rPr>
+                <w:rFonts w:ascii="Arial" w:eastAsia="SimSun" w:hAnsi="Arial" w:cs="Arial"/>
+                <w:color w:val="000000" w:themeColor="text1"/>
+                <w:sz w:val="20"/>
+                <w:szCs w:val="21"/>
+                <w:lang w:eastAsia="zh-CN"/>
+              </w:rPr>
+              <w:t>${tindakan_lain}</w:t>
+            </w:r>
+          </w:p>
+        </w:tc>
+      </w:tr>
+      <w:tr>
+        <w:tc>
+          <w:tcPr>
+            <w:tcW w:w="2269" w:type="dxa"/>
+          </w:tcPr>
+          <w:p>
+            <w:pPr>
+              <w:tabs>
+                <w:tab w:val="left" w:pos="6096"/>
+              </w:tabs>
+              <w:spacing w:line="276" w:lineRule="auto"/>
+              <w:rPr>
+                <w:rFonts w:ascii="Arial" w:eastAsia="SimSun" w:hAnsi="Arial" w:cs="Arial"/>
+                <w:color w:val="000000" w:themeColor="text1"/>
+                <w:sz w:val="20"/>
+                <w:szCs w:val="21"/>
+                <w:lang w:eastAsia="zh-CN"/>
+              </w:rPr>
+            </w:pPr>
+            <w:r>
+              <w:rPr>
+                <w:rFonts w:ascii="Arial" w:eastAsia="SimSun" w:hAnsi="Arial" w:cs="Arial"/>
+                <w:color w:val="000000" w:themeColor="text1"/>
+                <w:sz w:val="20"/>
+                <w:szCs w:val="21"/>
+                <w:lang w:eastAsia="zh-CN"/>
+              </w:rPr>
+              <w:t xml:space="preserve">      Terhadap</w:t>
+            </w:r>
+          </w:p>
+        </w:tc>
+        <w:tc>
+          <w:tcPr>
+            <w:tcW w:w="283" w:type="dxa"/>
+          </w:tcPr>
+          <w:p>
+            <w:pPr>
+              <w:tabs>
+                <w:tab w:val="left" w:pos="6096"/>
+              </w:tabs>
+              <w:spacing w:line="276" w:lineRule="auto"/>
+              <w:rPr>
+                <w:rFonts w:ascii="Arial" w:eastAsia="SimSun" w:hAnsi="Arial" w:cs="Arial"/>
+                <w:color w:val="000000" w:themeColor="text1"/>
+                <w:sz w:val="20"/>
+                <w:szCs w:val="21"/>
+                <w:lang w:eastAsia="zh-CN"/>
+              </w:rPr>
+            </w:pPr>
+            <w:r>
+              <w:rPr>
+                <w:rFonts w:ascii="Arial" w:eastAsia="SimSun" w:hAnsi="Arial" w:cs="Arial"/>
+                <w:color w:val="000000" w:themeColor="text1"/>
+                <w:sz w:val="20"/>
+                <w:szCs w:val="21"/>
+                <w:lang w:eastAsia="zh-CN"/>
+              </w:rPr>
+              <w:t>:</w:t>
+            </w:r>
+          </w:p>
+        </w:tc>
+        <w:tc>
+          <w:tcPr>
+            <w:tcW w:w="7088" w:type="dxa"/>
+            <w:gridSpan w:val="3"/>
+          </w:tcPr>
+          <w:p>
+            <w:pPr>
+              <w:tabs>
+                <w:tab w:val="left" w:pos="6096"/>
+              </w:tabs>
+              <w:spacing w:line="276" w:lineRule="auto"/>
+              <w:ind w:left="-109"/>
+              <w:rPr>
+                <w:rFonts w:ascii="Arial" w:eastAsia="SimSun" w:hAnsi="Arial" w:cs="Arial"/>
+                <w:color w:val="000000" w:themeColor="text1"/>
+                <w:sz w:val="20"/>
+                <w:szCs w:val="21"/>
+                <w:lang w:eastAsia="zh-CN"/>
+              </w:rPr>
+            </w:pPr>
+            <w:r>
+              <w:rPr>
+                <w:rFonts w:ascii="Arial" w:eastAsia="SimSun" w:hAnsi="Arial" w:cs="Arial"/>
+                <w:color w:val="000000" w:themeColor="text1"/>
+                <w:sz w:val="20"/>
+                <w:szCs w:val="21"/>
+                <w:lang w:eastAsia="zh-CN"/>
+              </w:rPr>
+              <w:t>-</w:t>
+            </w:r>
+          </w:p>
+        </w:tc>
+      </w:tr>
+      <w:tr>
+        <w:tc>
+          <w:tcPr>
+            <w:tcW w:w="2269" w:type="dxa"/>
+          </w:tcPr>
+          <w:p>
+            <w:pPr>
+              <w:tabs>
+                <w:tab w:val="left" w:pos="6096"/>
+              </w:tabs>
+              <w:spacing w:line="276" w:lineRule="auto"/>
+              <w:jc w:val="both"/>
+              <w:rPr>
+                <w:rFonts w:ascii="Arial" w:eastAsia="SimSun" w:hAnsi="Arial" w:cs="Arial"/>
+                <w:color w:val="000000" w:themeColor="text1"/>
+                <w:sz w:val="20"/>
+                <w:szCs w:val="21"/>
+                <w:lang w:eastAsia="zh-CN"/>
+              </w:rPr>
+            </w:pPr>
+            <w:r>
+              <w:rPr>
+                <w:rFonts w:ascii="Arial" w:eastAsia="SimSun" w:hAnsi="Arial" w:cs="Arial"/>
+                <w:color w:val="000000" w:themeColor="text1"/>
+                <w:sz w:val="20"/>
+                <w:szCs w:val="21"/>
+                <w:lang w:eastAsia="zh-CN"/>
+              </w:rPr>
+              <w:t xml:space="preserve">4.   </w:t>
+            </w:r>
+            <w:r>
+              <w:rPr>
+                <w:rFonts w:ascii="Arial" w:eastAsia="SimSun" w:hAnsi="Arial" w:cs="Arial"/>
+                <w:color w:val="000000" w:themeColor="text1"/>
+                <w:sz w:val="20"/>
+                <w:szCs w:val="21"/>
+                <w:lang w:eastAsia="zh-CN"/>
+              </w:rPr>
+              <w:t>Lokasi Penindakan</w:t>
+            </w:r>
+            <w:r>
+              <w:rPr>
+                <w:rFonts w:ascii="Arial" w:eastAsia="SimSun" w:hAnsi="Arial" w:cs="Arial"/>
+                <w:color w:val="000000" w:themeColor="text1"/>
+                <w:sz w:val="20"/>
+                <w:szCs w:val="21"/>
+                <w:lang w:eastAsia="zh-CN"/>
+              </w:rPr>
+              <w:t xml:space="preserve">   </w:t>
+            </w:r>
+          </w:p>
+        </w:tc>
+        <w:tc>
+          <w:tcPr>
+            <w:tcW w:w="283" w:type="dxa"/>
+          </w:tcPr>
+          <w:p>
+            <w:pPr>
+              <w:tabs>
+                <w:tab w:val="left" w:pos="6096"/>
+              </w:tabs>
+              <w:spacing w:line="276" w:lineRule="auto"/>
+              <w:jc w:val="both"/>
+              <w:rPr>
+                <w:rFonts w:ascii="Arial" w:eastAsia="SimSun" w:hAnsi="Arial" w:cs="Arial"/>
+                <w:color w:val="000000" w:themeColor="text1"/>
+                <w:sz w:val="20"/>
+                <w:szCs w:val="21"/>
+                <w:lang w:eastAsia="zh-CN"/>
+              </w:rPr>
+            </w:pPr>
+            <w:r>
+              <w:rPr>
+                <w:rFonts w:ascii="Arial" w:eastAsia="SimSun" w:hAnsi="Arial" w:cs="Arial"/>
+                <w:color w:val="000000" w:themeColor="text1"/>
+                <w:sz w:val="20"/>
+                <w:szCs w:val="21"/>
+                <w:lang w:eastAsia="zh-CN"/>
+              </w:rPr>
+              <w:t>:</w:t>
+            </w:r>
+          </w:p>
+        </w:tc>
+        <w:tc>
+          <w:tcPr>
+            <w:tcW w:w="7088" w:type="dxa"/>
+            <w:gridSpan w:val="3"/>
+          </w:tcPr>
+          <w:p>
+            <w:pPr>
+              <w:tabs>
+                <w:tab w:val="left" w:pos="6096"/>
+              </w:tabs>
+              <w:spacing w:line="276" w:lineRule="auto"/>
+              <w:ind w:left="-109"/>
+              <w:jc w:val="both"/>
+              <w:rPr>
+                <w:rFonts w:ascii="Arial" w:eastAsia="SimSun" w:hAnsi="Arial" w:cs="Arial"/>
+                <w:strike/>
+                <w:color w:val="000000" w:themeColor="text1"/>
+                <w:sz w:val="20"/>
+                <w:szCs w:val="21"/>
+                <w:lang w:eastAsia="zh-CN"/>
+              </w:rPr>
+            </w:pPr>
+            <w:r>
+              <w:rPr>
+                <w:rFonts w:ascii="Arial" w:eastAsia="SimSun" w:hAnsi="Arial" w:cs="Arial"/>
+                <w:color w:val="000000" w:themeColor="text1"/>
+                <w:sz w:val="20"/>
+                <w:szCs w:val="21"/>
+                <w:lang w:eastAsia="zh-CN"/>
+              </w:rPr>
+              <w:t>${lokasi_penindakan}</w:t>
+            </w:r>
+          </w:p>
+        </w:tc>
+      </w:tr>
+      <w:tr>
+        <w:tc>
+          <w:tcPr>
+            <w:tcW w:w="2269" w:type="dxa"/>
+          </w:tcPr>
+          <w:p>
+            <w:pPr>
+              <w:tabs>
+                <w:tab w:val="left" w:pos="6096"/>
+              </w:tabs>
+              <w:spacing w:line="276" w:lineRule="auto"/>
+              <w:jc w:val="both"/>
+              <w:rPr>
+                <w:rFonts w:ascii="Arial" w:eastAsia="SimSun" w:hAnsi="Arial" w:cs="Arial"/>
+                <w:color w:val="000000" w:themeColor="text1"/>
+                <w:sz w:val="20"/>
+                <w:szCs w:val="21"/>
+                <w:lang w:eastAsia="zh-CN"/>
+              </w:rPr>
+            </w:pPr>
+            <w:r>
+              <w:rPr>
+                <w:rFonts w:ascii="Arial" w:eastAsia="SimSun" w:hAnsi="Arial" w:cs="Arial"/>
+                <w:color w:val="000000" w:themeColor="text1"/>
+                <w:sz w:val="20"/>
+                <w:szCs w:val="21"/>
+                <w:lang w:eastAsia="zh-CN"/>
+              </w:rPr>
+              <w:t xml:space="preserve">5.   </w:t>
+            </w:r>
+            <w:r>
+              <w:rPr>
+                <w:rFonts w:ascii="Arial" w:eastAsia="SimSun" w:hAnsi="Arial" w:cs="Arial"/>
+                <w:color w:val="000000" w:themeColor="text1"/>
+                <w:sz w:val="20"/>
+                <w:szCs w:val="21"/>
+                <w:lang w:eastAsia="zh-CN"/>
+              </w:rPr>
+              <w:t xml:space="preserve">Alasan Penindakan </w:t>
+            </w:r>
+            <w:r>
+              <w:rPr>
+                <w:rFonts w:ascii="Arial" w:eastAsia="SimSun" w:hAnsi="Arial" w:cs="Arial"/>
+                <w:color w:val="000000" w:themeColor="text1"/>
+                <w:sz w:val="20"/>
+                <w:szCs w:val="21"/>
+                <w:lang w:eastAsia="zh-CN"/>
+              </w:rPr>
+              <w:t xml:space="preserve"> </w:t>
+            </w:r>
+          </w:p>
+        </w:tc>
+        <w:tc>
+          <w:tcPr>
+            <w:tcW w:w="283" w:type="dxa"/>
+          </w:tcPr>
+          <w:p>
+            <w:pPr>
+              <w:tabs>
+                <w:tab w:val="left" w:pos="6096"/>
+              </w:tabs>
+              <w:spacing w:line="276" w:lineRule="auto"/>
+              <w:jc w:val="both"/>
+              <w:rPr>
+                <w:rFonts w:ascii="Arial" w:eastAsia="SimSun" w:hAnsi="Arial" w:cs="Arial"/>
+                <w:color w:val="000000" w:themeColor="text1"/>
+                <w:sz w:val="20"/>
+                <w:szCs w:val="21"/>
+                <w:lang w:eastAsia="zh-CN"/>
+              </w:rPr>
+            </w:pPr>
+            <w:r>
+              <w:rPr>
+                <w:rFonts w:ascii="Arial" w:eastAsia="SimSun" w:hAnsi="Arial" w:cs="Arial"/>
+                <w:color w:val="000000" w:themeColor="text1"/>
+                <w:sz w:val="20"/>
+                <w:szCs w:val="21"/>
+                <w:lang w:eastAsia="zh-CN"/>
+              </w:rPr>
+              <w:t>:</w:t>
+            </w:r>
+          </w:p>
+        </w:tc>
+        <w:tc>
+          <w:tcPr>
+            <w:tcW w:w="7088" w:type="dxa"/>
+            <w:gridSpan w:val="3"/>
+          </w:tcPr>
+          <w:p>
+            <w:pPr>
+              <w:tabs>
+                <w:tab w:val="left" w:pos="6096"/>
+              </w:tabs>
+              <w:spacing w:line="276" w:lineRule="auto"/>
+              <w:ind w:left="-109"/>
+              <w:jc w:val="both"/>
+              <w:rPr>
+                <w:rFonts w:ascii="Arial" w:eastAsia="SimSun" w:hAnsi="Arial" w:cs="Arial"/>
+                <w:color w:val="000000" w:themeColor="text1"/>
+                <w:sz w:val="20"/>
+                <w:szCs w:val="21"/>
+                <w:lang w:eastAsia="zh-CN"/>
+              </w:rPr>
+            </w:pPr>
+            <w:r>
+              <w:rPr>
+                <w:rFonts w:ascii="Arial" w:eastAsia="SimSun" w:hAnsi="Arial" w:cs="Arial"/>
+                <w:color w:val="000000" w:themeColor="text1"/>
+                <w:sz w:val="20"/>
+                <w:szCs w:val="21"/>
+                <w:lang w:eastAsia="zh-CN"/>
+              </w:rPr>
+              <w:t>${alasan_penindakan}</w:t>
+            </w:r>
+          </w:p>
+        </w:tc>
+      </w:tr>
+      <w:tr>
+        <w:tc>
+          <w:tcPr>
+            <w:tcW w:w="2269" w:type="dxa"/>
+          </w:tcPr>
+          <w:p>
+            <w:pPr>
+              <w:tabs>
+                <w:tab w:val="left" w:pos="6096"/>
+              </w:tabs>
+              <w:spacing w:line="276" w:lineRule="auto"/>
+              <w:rPr>
+                <w:rFonts w:ascii="Arial" w:eastAsia="SimSun" w:hAnsi="Arial" w:cs="Arial"/>
+                <w:color w:val="000000" w:themeColor="text1"/>
+                <w:sz w:val="20"/>
+                <w:szCs w:val="21"/>
+                <w:lang w:eastAsia="zh-CN"/>
+              </w:rPr>
+            </w:pPr>
+            <w:r>
+              <w:rPr>
+                <w:rFonts w:ascii="Arial" w:eastAsia="SimSun" w:hAnsi="Arial" w:cs="Arial"/>
+                <w:color w:val="000000" w:themeColor="text1"/>
+                <w:sz w:val="20"/>
+                <w:szCs w:val="21"/>
+                <w:lang w:eastAsia="zh-CN"/>
+              </w:rPr>
+              <w:t xml:space="preserve">6.   </w:t>
+            </w:r>
+            <w:r>
+              <w:rPr>
+                <w:rFonts w:ascii="Arial" w:eastAsia="SimSun" w:hAnsi="Arial" w:cs="Arial"/>
+                <w:color w:val="000000" w:themeColor="text1"/>
+                <w:sz w:val="20"/>
+                <w:szCs w:val="21"/>
+                <w:lang w:eastAsia="zh-CN"/>
+              </w:rPr>
+              <w:t>Uraian Penindakan</w:t>
+            </w:r>
+          </w:p>
+        </w:tc>
+        <w:tc>
+          <w:tcPr>
+            <w:tcW w:w="283" w:type="dxa"/>
+          </w:tcPr>
+          <w:p>
+            <w:pPr>
+              <w:tabs>
+                <w:tab w:val="left" w:pos="6096"/>
+              </w:tabs>
+              <w:spacing w:line="276" w:lineRule="auto"/>
+              <w:rPr>
+                <w:rFonts w:ascii="Arial" w:eastAsia="SimSun" w:hAnsi="Arial" w:cs="Arial"/>
+                <w:color w:val="000000" w:themeColor="text1"/>
+                <w:sz w:val="20"/>
+                <w:szCs w:val="21"/>
+                <w:lang w:eastAsia="zh-CN"/>
+              </w:rPr>
+            </w:pPr>
+            <w:r>
+              <w:rPr>
+                <w:rFonts w:ascii="Arial" w:eastAsia="SimSun" w:hAnsi="Arial" w:cs="Arial"/>
+                <w:color w:val="000000" w:themeColor="text1"/>
+                <w:sz w:val="20"/>
+                <w:szCs w:val="21"/>
+                <w:lang w:eastAsia="zh-CN"/>
+              </w:rPr>
+              <w:t>:</w:t>
+            </w:r>
+          </w:p>
+        </w:tc>
+        <w:tc>
+          <w:tcPr>
+            <w:tcW w:w="7088" w:type="dxa"/>
+            <w:gridSpan w:val="3"/>
+          </w:tcPr>
+          <w:p>
+            <w:pPr>
+              <w:tabs>
+                <w:tab w:val="left" w:pos="6096"/>
+              </w:tabs>
+              <w:spacing w:line="276" w:lineRule="auto"/>
+              <w:ind w:left="-109"/>
+              <w:jc w:val="both"/>
+              <w:rPr>
+                <w:rFonts w:ascii="Arial" w:eastAsia="SimSun" w:hAnsi="Arial" w:cs="Arial"/>
+                <w:color w:val="000000" w:themeColor="text1"/>
+                <w:sz w:val="20"/>
+                <w:szCs w:val="21"/>
+                <w:lang w:eastAsia="zh-CN"/>
+              </w:rPr>
+            </w:pPr>
+            <w:r>
+              <w:rPr>
+                <w:rFonts w:ascii="Arial" w:eastAsia="SimSun" w:hAnsi="Arial" w:cs="Arial"/>
+                <w:color w:val="000000" w:themeColor="text1"/>
+                <w:sz w:val="20"/>
+                <w:szCs w:val="21"/>
+                <w:lang w:eastAsia="zh-CN"/>
+              </w:rPr>
+              <w:t>${uraian_penindakan}</w:t>
+            </w:r>
+          </w:p>
+        </w:tc>
+      </w:tr>
+      <w:tr>
+        <w:trPr>
+          <w:trHeight w:val="80"/>
+        </w:trPr>
+        <w:tc>
+          <w:tcPr>
+            <w:tcW w:w="2269" w:type="dxa"/>
+          </w:tcPr>
+          <w:p>
+            <w:pPr>
+              <w:tabs>
+                <w:tab w:val="left" w:pos="6096"/>
+              </w:tabs>
+              <w:spacing w:line="276" w:lineRule="auto"/>
+              <w:rPr>
+                <w:rFonts w:ascii="Arial" w:eastAsia="SimSun" w:hAnsi="Arial" w:cs="Arial"/>
+                <w:color w:val="000000" w:themeColor="text1"/>
+                <w:sz w:val="20"/>
+                <w:szCs w:val="21"/>
+                <w:lang w:eastAsia="zh-CN"/>
+              </w:rPr>
+            </w:pPr>
+            <w:r>
+              <w:rPr>
+                <w:rFonts w:ascii="Arial" w:eastAsia="SimSun" w:hAnsi="Arial" w:cs="Arial"/>
+                <w:color w:val="000000" w:themeColor="text1"/>
+                <w:sz w:val="20"/>
+                <w:szCs w:val="21"/>
+                <w:lang w:eastAsia="zh-CN"/>
+              </w:rPr>
+              <w:t xml:space="preserve">7.   </w:t>
+            </w:r>
+            <w:r>
+              <w:rPr>
+                <w:rFonts w:ascii="Arial" w:eastAsia="SimSun" w:hAnsi="Arial" w:cs="Arial"/>
+                <w:color w:val="000000" w:themeColor="text1"/>
+                <w:sz w:val="20"/>
+                <w:szCs w:val="21"/>
+                <w:lang w:eastAsia="zh-CN"/>
+              </w:rPr>
+              <w:t>Kesimpulan</w:t>
+            </w:r>
+          </w:p>
+        </w:tc>
+        <w:tc>
+          <w:tcPr>
+            <w:tcW w:w="283" w:type="dxa"/>
+          </w:tcPr>
+          <w:p>
+            <w:pPr>
+              <w:tabs>
+                <w:tab w:val="left" w:pos="6096"/>
+              </w:tabs>
+              <w:spacing w:line="276" w:lineRule="auto"/>
+              <w:rPr>
+                <w:rFonts w:ascii="Arial" w:eastAsia="SimSun" w:hAnsi="Arial" w:cs="Arial"/>
+                <w:color w:val="000000" w:themeColor="text1"/>
+                <w:sz w:val="20"/>
+                <w:szCs w:val="21"/>
+                <w:lang w:eastAsia="zh-CN"/>
+              </w:rPr>
+            </w:pPr>
+            <w:r>
+              <w:rPr>
+                <w:rFonts w:ascii="Arial" w:eastAsia="SimSun" w:hAnsi="Arial" w:cs="Arial"/>
+                <w:color w:val="000000" w:themeColor="text1"/>
+                <w:sz w:val="20"/>
+                <w:szCs w:val="21"/>
+                <w:lang w:eastAsia="zh-CN"/>
+              </w:rPr>
+              <w:t>:</w:t>
+            </w:r>
+          </w:p>
+        </w:tc>
+        <w:tc>
+          <w:tcPr>
+            <w:tcW w:w="7088" w:type="dxa"/>
+            <w:gridSpan w:val="3"/>
+          </w:tcPr>
+          <w:p>
+            <w:pPr>
+              <w:tabs>
+                <w:tab w:val="left" w:pos="6096"/>
+              </w:tabs>
+              <w:spacing w:line="276" w:lineRule="auto"/>
+              <w:ind w:left="-109"/>
+              <w:jc w:val="both"/>
+              <w:rPr>
+                <w:rFonts w:ascii="Arial" w:eastAsia="SimSun" w:hAnsi="Arial" w:cs="Arial"/>
+                <w:color w:val="000000" w:themeColor="text1"/>
+                <w:sz w:val="20"/>
+                <w:szCs w:val="21"/>
+                <w:lang w:eastAsia="zh-CN"/>
+              </w:rPr>
+            </w:pPr>
+            <w:r>
+              <w:rPr>
+                <w:rFonts w:ascii="Arial" w:eastAsia="SimSun" w:hAnsi="Arial" w:cs="Arial"/>
+                <w:color w:val="000000" w:themeColor="text1"/>
+                <w:sz w:val="20"/>
+                <w:szCs w:val="21"/>
+                <w:lang w:eastAsia="zh-CN"/>
+              </w:rPr>
+              <w:t>${kesimpulan}</w:t>
+            </w:r>
+          </w:p>
+        </w:tc>
+      </w:tr>
+    </w:tbl>
     <w:p>
       <w:pPr>
         <w:tabs>
-          <w:tab w:val="left" w:pos="360"/>
+          <w:tab w:val="left" w:pos="284"/>
+          <w:tab w:val="left" w:pos="1985"/>
+          <w:tab w:val="left" w:pos="6096"/>
         </w:tabs>
-        <w:ind w:left="284"/>
-        <w:rPr>
-          <w:rFonts w:ascii="Arial" w:eastAsia="SimSun" w:hAnsi="Arial" w:cs="Arial"/>
-          <w:color w:val="000000" w:themeColor="text1"/>
-          <w:sz w:val="20"/>
-          <w:lang w:eastAsia="zh-CN"/>
-        </w:rPr>
-      </w:pPr>
-      <w:r>
-        <w:rPr>
-          <w:rFonts w:ascii="Arial" w:eastAsia="SimSun" w:hAnsi="Arial" w:cs="Arial"/>
-          <w:color w:val="000000" w:themeColor="text1"/>
-          <w:sz w:val="20"/>
-          <w:lang w:eastAsia="zh-CN"/>
-        </w:rPr>
-        <w:t>Pemeriksaan</w:t>
-      </w:r>
-      <w:r>
-        <w:rPr>
-          <w:rFonts w:ascii="Arial" w:eastAsia="SimSun" w:hAnsi="Arial" w:cs="Arial"/>
-          <w:color w:val="000000" w:themeColor="text1"/>
-          <w:sz w:val="20"/>
-          <w:lang w:eastAsia="zh-CN"/>
-        </w:rPr>
-        <w:tab/>
-        <w:t xml:space="preserve">: </w:t>
-      </w:r>
-      <w:r>
-        <w:rPr>
-          <w:rFonts w:ascii="Arial" w:eastAsia="SimSun" w:hAnsi="Arial" w:cs="Arial"/>
-          <w:color w:val="000000" w:themeColor="text1"/>
-          <w:sz w:val="20"/>
-          <w:lang w:eastAsia="zh-CN"/>
-        </w:rPr>
-        <w:t>${</w:t>
-      </w:r>
-      <w:r>
-        <w:rPr>
-          <w:rFonts w:ascii="Arial" w:eastAsia="SimSun" w:hAnsi="Arial" w:cs="Arial"/>
-          <w:color w:val="000000" w:themeColor="text1"/>
-          <w:sz w:val="20"/>
-          <w:lang w:eastAsia="zh-CN"/>
-        </w:rPr>
-        <w:t>ba_pemeriksaan</w:t>
-      </w:r>
-      <w:r>
-        <w:rPr>
-          <w:rFonts w:ascii="Arial" w:eastAsia="SimSun" w:hAnsi="Arial" w:cs="Arial"/>
-          <w:color w:val="000000" w:themeColor="text1"/>
-          <w:sz w:val="20"/>
-          <w:lang w:eastAsia="zh-CN"/>
-        </w:rPr>
-        <w:t>}</w:t>
-      </w:r>
-    </w:p>
-    <w:p>
-      <w:pPr>
-        <w:tabs>
-          <w:tab w:val="left" w:pos="360"/>
-        </w:tabs>
-        <w:ind w:left="284"/>
-        <w:rPr>
-          <w:rFonts w:ascii="Arial" w:eastAsia="SimSun" w:hAnsi="Arial" w:cs="Arial"/>
-          <w:color w:val="000000" w:themeColor="text1"/>
-          <w:sz w:val="20"/>
-          <w:lang w:eastAsia="zh-CN"/>
-        </w:rPr>
-      </w:pPr>
-      <w:r>
-        <w:rPr>
-          <w:rFonts w:ascii="Arial" w:eastAsia="SimSun" w:hAnsi="Arial" w:cs="Arial"/>
-          <w:color w:val="000000" w:themeColor="text1"/>
-          <w:sz w:val="20"/>
-          <w:lang w:eastAsia="zh-CN"/>
-        </w:rPr>
-        <w:t xml:space="preserve">Penegahan </w:t>
-      </w:r>
-      <w:r>
-        <w:rPr>
-          <w:rFonts w:ascii="Arial" w:eastAsia="SimSun" w:hAnsi="Arial" w:cs="Arial"/>
-          <w:color w:val="000000" w:themeColor="text1"/>
-          <w:sz w:val="20"/>
-          <w:lang w:eastAsia="zh-CN"/>
-        </w:rPr>
-        <w:tab/>
-      </w:r>
-      <w:r>
-        <w:rPr>
-          <w:rFonts w:ascii="Arial" w:eastAsia="SimSun" w:hAnsi="Arial" w:cs="Arial"/>
-          <w:color w:val="000000" w:themeColor="text1"/>
-          <w:sz w:val="20"/>
-          <w:lang w:eastAsia="zh-CN"/>
-        </w:rPr>
-        <w:tab/>
-        <w:t xml:space="preserve">: </w:t>
-      </w:r>
-      <w:r>
-        <w:rPr>
-          <w:rFonts w:ascii="Arial" w:eastAsia="SimSun" w:hAnsi="Arial" w:cs="Arial"/>
-          <w:color w:val="000000" w:themeColor="text1"/>
-          <w:sz w:val="20"/>
-          <w:lang w:eastAsia="zh-CN"/>
-        </w:rPr>
-        <w:t>${</w:t>
-      </w:r>
-      <w:r>
-        <w:rPr>
-          <w:rFonts w:ascii="Arial" w:eastAsia="SimSun" w:hAnsi="Arial" w:cs="Arial"/>
-          <w:color w:val="000000" w:themeColor="text1"/>
-          <w:sz w:val="20"/>
-          <w:lang w:eastAsia="zh-CN"/>
-        </w:rPr>
-        <w:t>ba_penegahan</w:t>
-      </w:r>
-      <w:r>
-        <w:rPr>
-          <w:rFonts w:ascii="Arial" w:eastAsia="SimSun" w:hAnsi="Arial" w:cs="Arial"/>
-          <w:color w:val="000000" w:themeColor="text1"/>
-          <w:sz w:val="20"/>
-          <w:lang w:eastAsia="zh-CN"/>
-        </w:rPr>
-        <w:t>}</w:t>
-      </w:r>
-    </w:p>
-    <w:p>
-      <w:pPr>
-        <w:tabs>
-          <w:tab w:val="left" w:pos="360"/>
-        </w:tabs>
-        <w:ind w:left="284"/>
-        <w:rPr>
-          <w:rFonts w:ascii="Arial" w:eastAsia="SimSun" w:hAnsi="Arial" w:cs="Arial"/>
-          <w:color w:val="000000" w:themeColor="text1"/>
-          <w:sz w:val="20"/>
-          <w:lang w:eastAsia="zh-CN"/>
-        </w:rPr>
-      </w:pPr>
-      <w:r>
-        <w:rPr>
-          <w:rFonts w:ascii="Arial" w:eastAsia="SimSun" w:hAnsi="Arial" w:cs="Arial"/>
-          <w:color w:val="000000" w:themeColor="text1"/>
-          <w:sz w:val="20"/>
-          <w:lang w:eastAsia="zh-CN"/>
-        </w:rPr>
-        <w:t xml:space="preserve">Penyegelan </w:t>
-      </w:r>
-      <w:r>
-        <w:rPr>
-          <w:rFonts w:ascii="Arial" w:eastAsia="SimSun" w:hAnsi="Arial" w:cs="Arial"/>
-          <w:color w:val="000000" w:themeColor="text1"/>
-          <w:sz w:val="20"/>
-          <w:lang w:eastAsia="zh-CN"/>
-        </w:rPr>
-        <w:tab/>
-      </w:r>
-      <w:r>
-        <w:rPr>
-          <w:rFonts w:ascii="Arial" w:eastAsia="SimSun" w:hAnsi="Arial" w:cs="Arial"/>
-          <w:color w:val="000000" w:themeColor="text1"/>
-          <w:sz w:val="20"/>
-          <w:lang w:eastAsia="zh-CN"/>
-        </w:rPr>
-        <w:tab/>
-        <w:t xml:space="preserve">: </w:t>
-      </w:r>
-      <w:r>
-        <w:rPr>
-          <w:rFonts w:ascii="Arial" w:eastAsia="SimSun" w:hAnsi="Arial" w:cs="Arial"/>
-          <w:color w:val="000000" w:themeColor="text1"/>
-          <w:sz w:val="20"/>
-          <w:lang w:eastAsia="zh-CN"/>
-        </w:rPr>
-        <w:t>${ba_penyegelan}</w:t>
-      </w:r>
-    </w:p>
-    <w:p>
-      <w:pPr>
-        <w:tabs>
-          <w:tab w:val="left" w:pos="360"/>
-        </w:tabs>
-        <w:ind w:left="284"/>
-        <w:rPr>
-          <w:rFonts w:ascii="Arial" w:eastAsia="SimSun" w:hAnsi="Arial" w:cs="Arial"/>
-          <w:color w:val="000000" w:themeColor="text1"/>
-          <w:sz w:val="20"/>
-          <w:lang w:eastAsia="zh-CN"/>
-        </w:rPr>
-      </w:pPr>
-      <w:r>
-        <w:rPr>
-          <w:rFonts w:ascii="Arial" w:eastAsia="SimSun" w:hAnsi="Arial" w:cs="Arial"/>
-          <w:color w:val="000000" w:themeColor="text1"/>
-          <w:sz w:val="20"/>
-          <w:lang w:eastAsia="zh-CN"/>
-        </w:rPr>
-        <w:t xml:space="preserve">Tindakan lain </w:t>
-      </w:r>
-      <w:r>
-        <w:rPr>
-          <w:rFonts w:ascii="Arial" w:eastAsia="SimSun" w:hAnsi="Arial" w:cs="Arial"/>
-          <w:color w:val="000000" w:themeColor="text1"/>
-          <w:sz w:val="20"/>
-          <w:lang w:eastAsia="zh-CN"/>
-        </w:rPr>
-        <w:tab/>
-        <w:t xml:space="preserve">: </w:t>
-      </w:r>
-      <w:r>
-        <w:rPr>
-          <w:rFonts w:ascii="Arial" w:eastAsia="SimSun" w:hAnsi="Arial" w:cs="Arial"/>
-          <w:color w:val="000000" w:themeColor="text1"/>
-          <w:sz w:val="20"/>
-          <w:lang w:eastAsia="zh-CN"/>
-        </w:rPr>
-        <w:t>${tindakan_lain}</w:t>
-      </w:r>
-    </w:p>
-    <w:p>
-      <w:pPr>
-        <w:tabs>
-          <w:tab w:val="left" w:pos="360"/>
-        </w:tabs>
-        <w:ind w:left="284" w:right="13"/>
-        <w:rPr>
-          <w:rFonts w:ascii="Arial" w:eastAsia="SimSun" w:hAnsi="Arial" w:cs="Arial"/>
-          <w:color w:val="000000" w:themeColor="text1"/>
-          <w:sz w:val="20"/>
-          <w:lang w:eastAsia="zh-CN"/>
-        </w:rPr>
-      </w:pPr>
-      <w:r>
-        <w:rPr>
-          <w:rFonts w:ascii="Arial" w:eastAsia="SimSun" w:hAnsi="Arial" w:cs="Arial"/>
-          <w:color w:val="000000" w:themeColor="text1"/>
-          <w:sz w:val="20"/>
-          <w:lang w:eastAsia="zh-CN"/>
-        </w:rPr>
-        <w:t>Terhadap ……………………………………………………(9)……………………………………………..……….………………………………………………………………………………………………………………………….………………………………………………………………………………………………………………………………………………………………………………………………………………………………</w:t>
-      </w:r>
-    </w:p>
-    <w:p>
-      <w:pPr>
-        <w:numPr>
-          <w:ilvl w:val="0"/>
-          <w:numId w:val="1"/>
-        </w:numPr>
-        <w:tabs>
-          <w:tab w:val="left" w:pos="270"/>
-          <w:tab w:val="left" w:pos="2160"/>
-          <w:tab w:val="left" w:pos="2410"/>
-        </w:tabs>
-        <w:ind w:left="2268" w:hanging="2268"/>
-        <w:jc w:val="both"/>
-        <w:rPr>
-          <w:rFonts w:ascii="Arial" w:eastAsia="SimSun" w:hAnsi="Arial" w:cs="Arial"/>
-          <w:strike/>
-          <w:color w:val="000000" w:themeColor="text1"/>
-          <w:sz w:val="20"/>
-          <w:szCs w:val="21"/>
-          <w:lang w:eastAsia="zh-CN"/>
-        </w:rPr>
-      </w:pPr>
-      <w:r>
-        <w:rPr>
-          <w:rFonts w:ascii="Arial" w:eastAsia="SimSun" w:hAnsi="Arial" w:cs="Arial"/>
-          <w:color w:val="000000" w:themeColor="text1"/>
-          <w:sz w:val="20"/>
-          <w:szCs w:val="21"/>
-          <w:lang w:eastAsia="zh-CN"/>
-        </w:rPr>
-        <w:t>Lokasi Penindakan</w:t>
-      </w:r>
-      <w:r>
-        <w:rPr>
-          <w:rFonts w:ascii="Arial" w:eastAsia="SimSun" w:hAnsi="Arial" w:cs="Arial"/>
-          <w:color w:val="000000" w:themeColor="text1"/>
-          <w:sz w:val="20"/>
-          <w:szCs w:val="21"/>
-          <w:lang w:eastAsia="zh-CN"/>
-        </w:rPr>
-        <w:tab/>
-      </w:r>
-      <w:r>
-        <w:rPr>
-          <w:rFonts w:ascii="Arial" w:eastAsia="SimSun" w:hAnsi="Arial" w:cs="Arial"/>
-          <w:color w:val="000000" w:themeColor="text1"/>
-          <w:sz w:val="20"/>
-          <w:szCs w:val="21"/>
-          <w:lang w:eastAsia="zh-CN"/>
-        </w:rPr>
-        <w:tab/>
-      </w:r>
-      <w:r>
-        <w:rPr>
-          <w:rFonts w:ascii="Arial" w:eastAsia="SimSun" w:hAnsi="Arial" w:cs="Arial"/>
-          <w:color w:val="000000" w:themeColor="text1"/>
-          <w:sz w:val="20"/>
-          <w:szCs w:val="21"/>
-          <w:lang w:eastAsia="zh-CN"/>
-        </w:rPr>
-        <w:t xml:space="preserve">: </w:t>
-      </w:r>
-      <w:r>
-        <w:rPr>
-          <w:rFonts w:ascii="Arial" w:eastAsia="SimSun" w:hAnsi="Arial" w:cs="Arial"/>
-          <w:color w:val="000000" w:themeColor="text1"/>
-          <w:sz w:val="20"/>
-          <w:szCs w:val="21"/>
-          <w:lang w:eastAsia="zh-CN"/>
-        </w:rPr>
-        <w:t>${lokasi_penindakan}</w:t>
-      </w:r>
-    </w:p>
-    <w:p>
-      <w:pPr>
-        <w:numPr>
-          <w:ilvl w:val="0"/>
-          <w:numId w:val="1"/>
-        </w:numPr>
-        <w:tabs>
-          <w:tab w:val="left" w:pos="270"/>
-          <w:tab w:val="left" w:pos="2160"/>
-          <w:tab w:val="left" w:pos="2410"/>
-        </w:tabs>
-        <w:ind w:left="2268" w:hanging="2268"/>
-        <w:jc w:val="both"/>
+        <w:ind w:left="2268"/>
         <w:rPr>
           <w:rFonts w:ascii="Arial" w:eastAsia="SimSun" w:hAnsi="Arial" w:cs="Arial"/>
           <w:color w:val="000000" w:themeColor="text1"/>
@@ -852,49 +1736,15 @@
           <w:lang w:eastAsia="zh-CN"/>
         </w:rPr>
       </w:pPr>
-      <w:r>
-        <w:rPr>
-          <w:rFonts w:ascii="Arial" w:eastAsia="SimSun" w:hAnsi="Arial" w:cs="Arial"/>
-          <w:color w:val="000000" w:themeColor="text1"/>
-          <w:sz w:val="20"/>
-          <w:szCs w:val="21"/>
-          <w:lang w:eastAsia="zh-CN"/>
-        </w:rPr>
-        <w:t xml:space="preserve">Alasan Penindakan </w:t>
-      </w:r>
-      <w:r>
-        <w:rPr>
-          <w:rFonts w:ascii="Arial" w:eastAsia="SimSun" w:hAnsi="Arial" w:cs="Arial"/>
-          <w:color w:val="000000" w:themeColor="text1"/>
-          <w:sz w:val="20"/>
-          <w:szCs w:val="21"/>
-          <w:lang w:eastAsia="zh-CN"/>
-        </w:rPr>
-        <w:tab/>
-      </w:r>
-      <w:r>
-        <w:rPr>
-          <w:rFonts w:ascii="Arial" w:eastAsia="SimSun" w:hAnsi="Arial" w:cs="Arial"/>
-          <w:color w:val="000000" w:themeColor="text1"/>
-          <w:sz w:val="20"/>
-          <w:szCs w:val="21"/>
-          <w:lang w:eastAsia="zh-CN"/>
-        </w:rPr>
-        <w:tab/>
-        <w:t xml:space="preserve">: </w:t>
-      </w:r>
     </w:p>
     <w:p>
       <w:pPr>
-        <w:numPr>
-          <w:ilvl w:val="0"/>
-          <w:numId w:val="1"/>
-        </w:numPr>
         <w:tabs>
           <w:tab w:val="left" w:pos="284"/>
           <w:tab w:val="left" w:pos="1985"/>
+          <w:tab w:val="left" w:pos="6096"/>
         </w:tabs>
-        <w:ind w:left="2268" w:hanging="2268"/>
+        <w:ind w:left="2268"/>
         <w:rPr>
           <w:rFonts w:ascii="Arial" w:eastAsia="SimSun" w:hAnsi="Arial" w:cs="Arial"/>
           <w:color w:val="000000" w:themeColor="text1"/>
@@ -903,58 +1753,15 @@
           <w:lang w:eastAsia="zh-CN"/>
         </w:rPr>
       </w:pPr>
-      <w:r>
-        <w:rPr>
-          <w:rFonts w:ascii="Arial" w:eastAsia="SimSun" w:hAnsi="Arial" w:cs="Arial"/>
-          <w:color w:val="000000" w:themeColor="text1"/>
-          <w:sz w:val="20"/>
-          <w:szCs w:val="21"/>
-          <w:lang w:eastAsia="zh-CN"/>
-        </w:rPr>
-        <w:t>Uraian Penindakan</w:t>
-      </w:r>
-      <w:r>
-        <w:rPr>
-          <w:rFonts w:ascii="Arial" w:eastAsia="SimSun" w:hAnsi="Arial" w:cs="Arial"/>
-          <w:color w:val="000000" w:themeColor="text1"/>
-          <w:sz w:val="20"/>
-          <w:szCs w:val="21"/>
-          <w:lang w:eastAsia="zh-CN"/>
-        </w:rPr>
-        <w:tab/>
-      </w:r>
-      <w:r>
-        <w:rPr>
-          <w:rFonts w:ascii="Arial" w:eastAsia="SimSun" w:hAnsi="Arial" w:cs="Arial"/>
-          <w:color w:val="000000" w:themeColor="text1"/>
-          <w:sz w:val="20"/>
-          <w:szCs w:val="21"/>
-          <w:lang w:eastAsia="zh-CN"/>
-        </w:rPr>
-        <w:t xml:space="preserve">: </w:t>
-      </w:r>
-      <w:r>
-        <w:rPr>
-          <w:rFonts w:ascii="Arial" w:eastAsia="SimSun" w:hAnsi="Arial" w:cs="Arial"/>
-          <w:color w:val="000000" w:themeColor="text1"/>
-          <w:sz w:val="20"/>
-          <w:szCs w:val="21"/>
-          <w:lang w:eastAsia="zh-CN"/>
-        </w:rPr>
-        <w:t>${uraian_penindakan}</w:t>
-      </w:r>
     </w:p>
     <w:p>
       <w:pPr>
-        <w:numPr>
-          <w:ilvl w:val="0"/>
-          <w:numId w:val="1"/>
-        </w:numPr>
         <w:tabs>
           <w:tab w:val="left" w:pos="284"/>
           <w:tab w:val="left" w:pos="1985"/>
+          <w:tab w:val="left" w:pos="6096"/>
         </w:tabs>
-        <w:ind w:left="2268" w:hanging="2268"/>
+        <w:ind w:left="2268"/>
         <w:rPr>
           <w:rFonts w:ascii="Arial" w:eastAsia="SimSun" w:hAnsi="Arial" w:cs="Arial"/>
           <w:color w:val="000000" w:themeColor="text1"/>
@@ -963,7 +1770,15 @@
           <w:lang w:eastAsia="zh-CN"/>
         </w:rPr>
       </w:pPr>
-      <w:r>
+    </w:p>
+    <w:p>
+      <w:pPr>
+        <w:tabs>
+          <w:tab w:val="left" w:pos="284"/>
+          <w:tab w:val="left" w:pos="1985"/>
+          <w:tab w:val="left" w:pos="6096"/>
+        </w:tabs>
+        <w:ind w:left="2268"/>
         <w:rPr>
           <w:rFonts w:ascii="Arial" w:eastAsia="SimSun" w:hAnsi="Arial" w:cs="Arial"/>
           <w:color w:val="000000" w:themeColor="text1"/>
@@ -971,48 +1786,7 @@
           <w:szCs w:val="21"/>
           <w:lang w:eastAsia="zh-CN"/>
         </w:rPr>
-        <w:t>Kesimpulan</w:t>
-      </w:r>
-      <w:r>
-        <w:rPr>
-          <w:rFonts w:ascii="Arial" w:eastAsia="SimSun" w:hAnsi="Arial" w:cs="Arial"/>
-          <w:color w:val="000000" w:themeColor="text1"/>
-          <w:sz w:val="20"/>
-          <w:szCs w:val="21"/>
-          <w:lang w:eastAsia="zh-CN"/>
-        </w:rPr>
-        <w:tab/>
-      </w:r>
-      <w:r>
-        <w:rPr>
-          <w:rFonts w:ascii="Arial" w:eastAsia="SimSun" w:hAnsi="Arial" w:cs="Arial"/>
-          <w:color w:val="000000" w:themeColor="text1"/>
-          <w:sz w:val="20"/>
-          <w:szCs w:val="21"/>
-          <w:lang w:eastAsia="zh-CN"/>
-        </w:rPr>
-        <w:tab/>
-      </w:r>
-      <w:r>
-        <w:rPr>
-          <w:rFonts w:ascii="Arial" w:eastAsia="SimSun" w:hAnsi="Arial" w:cs="Arial"/>
-          <w:color w:val="000000" w:themeColor="text1"/>
-          <w:sz w:val="20"/>
-          <w:szCs w:val="21"/>
-          <w:lang w:eastAsia="zh-CN"/>
-        </w:rPr>
-        <w:t xml:space="preserve">: </w:t>
-      </w:r>
-      <w:r>
-        <w:rPr>
-          <w:rFonts w:ascii="Arial" w:eastAsia="SimSun" w:hAnsi="Arial" w:cs="Arial"/>
-          <w:color w:val="000000" w:themeColor="text1"/>
-          <w:sz w:val="20"/>
-          <w:szCs w:val="21"/>
-          <w:lang w:eastAsia="zh-CN"/>
-        </w:rPr>
-        <w:t>${kesimpulan}</w:t>
-      </w:r>
+      </w:pPr>
     </w:p>
     <w:tbl>
       <w:tblPr>
@@ -1257,7 +2031,7 @@
                 <w:szCs w:val="20"/>
                 <w:lang w:val="sv-SE"/>
               </w:rPr>
-              <w:t>..........................(19)..................................</w:t>
+              <w:t>${nama_saksi}</w:t>
             </w:r>
           </w:p>
           <w:p>
@@ -2601,6 +3375,25 @@
       <w14:ligatures w14:val="none"/>
     </w:rPr>
   </w:style>
+  <w:style w:type="table" w:styleId="KisiTabel">
+    <w:name w:val="Table Grid"/>
+    <w:basedOn w:val="TabelNormal"/>
+    <w:uiPriority w:val="39"/>
+    <w:rsid w:val="00DF66B0"/>
+    <w:pPr>
+      <w:spacing w:after="0" w:line="240" w:lineRule="auto"/>
+    </w:pPr>
+    <w:tblPr>
+      <w:tblBorders>
+        <w:top w:val="single" w:sz="4" w:space="0" w:color="auto"/>
+        <w:left w:val="single" w:sz="4" w:space="0" w:color="auto"/>
+        <w:bottom w:val="single" w:sz="4" w:space="0" w:color="auto"/>
+        <w:right w:val="single" w:sz="4" w:space="0" w:color="auto"/>
+        <w:insideH w:val="single" w:sz="4" w:space="0" w:color="auto"/>
+        <w:insideV w:val="single" w:sz="4" w:space="0" w:color="auto"/>
+      </w:tblBorders>
+    </w:tblPr>
+  </w:style>
 </w:styles>
 </file>
 

</xml_diff>